<commit_message>
Editions de la beta v2 ( juste de la mise en forme )
Edit de la beta v2
</commit_message>
<xml_diff>
--- a/Projet_ClicMed_betav2.docx
+++ b/Projet_ClicMed_betav2.docx
@@ -159,9 +159,9 @@
                               </a:prstGeom>
                               <a:pattFill prst="dkVert">
                                 <a:fgClr>
-                                  <a:schemeClr val="accent5">
+                                  <a:srgbClr val="FFFF00">
                                     <a:alpha val="80000"/>
-                                  </a:schemeClr>
+                                  </a:srgbClr>
                                 </a:fgClr>
                                 <a:bgClr>
                                   <a:schemeClr val="bg1">
@@ -208,11 +208,41 @@
                               <a:prstGeom prst="rect">
                                 <a:avLst/>
                               </a:prstGeom>
-                              <a:solidFill>
-                                <a:schemeClr val="accent5">
-                                  <a:lumMod val="75000"/>
-                                </a:schemeClr>
-                              </a:solidFill>
+                              <a:gradFill>
+                                <a:gsLst>
+                                  <a:gs pos="61050">
+                                    <a:schemeClr val="accent5">
+                                      <a:lumMod val="60000"/>
+                                      <a:lumOff val="40000"/>
+                                    </a:schemeClr>
+                                  </a:gs>
+                                  <a:gs pos="0">
+                                    <a:schemeClr val="accent1">
+                                      <a:lumMod val="5000"/>
+                                      <a:lumOff val="95000"/>
+                                    </a:schemeClr>
+                                  </a:gs>
+                                  <a:gs pos="0">
+                                    <a:schemeClr val="accent5">
+                                      <a:lumMod val="75000"/>
+                                    </a:schemeClr>
+                                  </a:gs>
+                                  <a:gs pos="83000">
+                                    <a:schemeClr val="accent5">
+                                      <a:lumMod val="60000"/>
+                                      <a:lumOff val="40000"/>
+                                    </a:schemeClr>
+                                  </a:gs>
+                                  <a:gs pos="100000">
+                                    <a:schemeClr val="accent5">
+                                      <a:lumMod val="75000"/>
+                                    </a:schemeClr>
+                                  </a:gs>
+                                </a:gsLst>
+                                <a:path path="rect">
+                                  <a:fillToRect l="100000" t="100000"/>
+                                </a:path>
+                              </a:gradFill>
                               <a:extLst>
                                 <a:ext uri="{91240B29-F687-4F45-9708-019B960494DF}">
                                   <a14:hiddenLine xmlns:a14="http://schemas.microsoft.com/office/drawing/2010/main" w="9525">
@@ -281,6 +311,44 @@
                                   <w:sdtPr>
                                     <w:rPr>
                                       <w:color w:val="FFFFFF" w:themeColor="background1"/>
+                                      <w14:textFill>
+                                        <w14:gradFill>
+                                          <w14:gsLst>
+                                            <w14:gs w14:pos="61050">
+                                              <w14:srgbClr w14:val="B8CAE8">
+                                                <w14:alpha w14:val="11000"/>
+                                              </w14:srgbClr>
+                                            </w14:gs>
+                                            <w14:gs w14:pos="0">
+                                              <w14:schemeClr w14:val="accent1">
+                                                <w14:lumMod w14:val="5000"/>
+                                                <w14:lumOff w14:val="95000"/>
+                                              </w14:schemeClr>
+                                            </w14:gs>
+                                            <w14:gs w14:pos="37000">
+                                              <w14:schemeClr w14:val="accent1">
+                                                <w14:lumMod w14:val="45000"/>
+                                                <w14:lumOff w14:val="55000"/>
+                                              </w14:schemeClr>
+                                            </w14:gs>
+                                            <w14:gs w14:pos="83000">
+                                              <w14:schemeClr w14:val="accent1">
+                                                <w14:lumMod w14:val="45000"/>
+                                                <w14:lumOff w14:val="55000"/>
+                                              </w14:schemeClr>
+                                            </w14:gs>
+                                            <w14:gs w14:pos="100000">
+                                              <w14:schemeClr w14:val="accent1">
+                                                <w14:lumMod w14:val="30000"/>
+                                                <w14:lumOff w14:val="70000"/>
+                                              </w14:schemeClr>
+                                            </w14:gs>
+                                          </w14:gsLst>
+                                          <w14:path w14:path="rect">
+                                            <w14:fillToRect w14:l="100000" w14:t="100000" w14:r="0" w14:b="0"/>
+                                          </w14:path>
+                                        </w14:gradFill>
+                                      </w14:textFill>
                                     </w:rPr>
                                     <w:alias w:val="Société"/>
                                     <w:id w:val="-1661928963"/>
@@ -296,11 +364,87 @@
                                         <w:spacing w:line="360" w:lineRule="auto"/>
                                         <w:rPr>
                                           <w:color w:val="FFFFFF" w:themeColor="background1"/>
+                                          <w14:textFill>
+                                            <w14:gradFill>
+                                              <w14:gsLst>
+                                                <w14:gs w14:pos="61050">
+                                                  <w14:srgbClr w14:val="B8CAE8">
+                                                    <w14:alpha w14:val="11000"/>
+                                                  </w14:srgbClr>
+                                                </w14:gs>
+                                                <w14:gs w14:pos="0">
+                                                  <w14:schemeClr w14:val="accent1">
+                                                    <w14:lumMod w14:val="5000"/>
+                                                    <w14:lumOff w14:val="95000"/>
+                                                  </w14:schemeClr>
+                                                </w14:gs>
+                                                <w14:gs w14:pos="37000">
+                                                  <w14:schemeClr w14:val="accent1">
+                                                    <w14:lumMod w14:val="45000"/>
+                                                    <w14:lumOff w14:val="55000"/>
+                                                  </w14:schemeClr>
+                                                </w14:gs>
+                                                <w14:gs w14:pos="83000">
+                                                  <w14:schemeClr w14:val="accent1">
+                                                    <w14:lumMod w14:val="45000"/>
+                                                    <w14:lumOff w14:val="55000"/>
+                                                  </w14:schemeClr>
+                                                </w14:gs>
+                                                <w14:gs w14:pos="100000">
+                                                  <w14:schemeClr w14:val="accent1">
+                                                    <w14:lumMod w14:val="30000"/>
+                                                    <w14:lumOff w14:val="70000"/>
+                                                  </w14:schemeClr>
+                                                </w14:gs>
+                                              </w14:gsLst>
+                                              <w14:path w14:path="rect">
+                                                <w14:fillToRect w14:l="100000" w14:t="100000" w14:r="0" w14:b="0"/>
+                                              </w14:path>
+                                            </w14:gradFill>
+                                          </w14:textFill>
                                         </w:rPr>
                                       </w:pPr>
                                       <w:r>
                                         <w:rPr>
                                           <w:color w:val="FFFFFF" w:themeColor="background1"/>
+                                          <w14:textFill>
+                                            <w14:gradFill>
+                                              <w14:gsLst>
+                                                <w14:gs w14:pos="61050">
+                                                  <w14:srgbClr w14:val="B8CAE8">
+                                                    <w14:alpha w14:val="11000"/>
+                                                  </w14:srgbClr>
+                                                </w14:gs>
+                                                <w14:gs w14:pos="0">
+                                                  <w14:schemeClr w14:val="accent1">
+                                                    <w14:lumMod w14:val="5000"/>
+                                                    <w14:lumOff w14:val="95000"/>
+                                                  </w14:schemeClr>
+                                                </w14:gs>
+                                                <w14:gs w14:pos="37000">
+                                                  <w14:schemeClr w14:val="accent1">
+                                                    <w14:lumMod w14:val="45000"/>
+                                                    <w14:lumOff w14:val="55000"/>
+                                                  </w14:schemeClr>
+                                                </w14:gs>
+                                                <w14:gs w14:pos="83000">
+                                                  <w14:schemeClr w14:val="accent1">
+                                                    <w14:lumMod w14:val="45000"/>
+                                                    <w14:lumOff w14:val="55000"/>
+                                                  </w14:schemeClr>
+                                                </w14:gs>
+                                                <w14:gs w14:pos="100000">
+                                                  <w14:schemeClr w14:val="accent1">
+                                                    <w14:lumMod w14:val="30000"/>
+                                                    <w14:lumOff w14:val="70000"/>
+                                                  </w14:schemeClr>
+                                                </w14:gs>
+                                              </w14:gsLst>
+                                              <w14:path w14:path="rect">
+                                                <w14:fillToRect w14:l="100000" w14:t="100000" w14:r="0" w14:b="0"/>
+                                              </w14:path>
+                                            </w14:gradFill>
+                                          </w14:textFill>
                                         </w:rPr>
                                         <w:t xml:space="preserve">     </w:t>
                                       </w:r>
@@ -313,6 +457,44 @@
                                     <w:spacing w:line="360" w:lineRule="auto"/>
                                     <w:rPr>
                                       <w:color w:val="FFFFFF" w:themeColor="background1"/>
+                                      <w14:textFill>
+                                        <w14:gradFill>
+                                          <w14:gsLst>
+                                            <w14:gs w14:pos="61050">
+                                              <w14:srgbClr w14:val="B8CAE8">
+                                                <w14:alpha w14:val="11000"/>
+                                              </w14:srgbClr>
+                                            </w14:gs>
+                                            <w14:gs w14:pos="0">
+                                              <w14:schemeClr w14:val="accent1">
+                                                <w14:lumMod w14:val="5000"/>
+                                                <w14:lumOff w14:val="95000"/>
+                                              </w14:schemeClr>
+                                            </w14:gs>
+                                            <w14:gs w14:pos="37000">
+                                              <w14:schemeClr w14:val="accent1">
+                                                <w14:lumMod w14:val="45000"/>
+                                                <w14:lumOff w14:val="55000"/>
+                                              </w14:schemeClr>
+                                            </w14:gs>
+                                            <w14:gs w14:pos="83000">
+                                              <w14:schemeClr w14:val="accent1">
+                                                <w14:lumMod w14:val="45000"/>
+                                                <w14:lumOff w14:val="55000"/>
+                                              </w14:schemeClr>
+                                            </w14:gs>
+                                            <w14:gs w14:pos="100000">
+                                              <w14:schemeClr w14:val="accent1">
+                                                <w14:lumMod w14:val="30000"/>
+                                                <w14:lumOff w14:val="70000"/>
+                                              </w14:schemeClr>
+                                            </w14:gs>
+                                          </w14:gsLst>
+                                          <w14:path w14:path="rect">
+                                            <w14:fillToRect w14:l="100000" w14:t="100000" w14:r="0" w14:b="0"/>
+                                          </w14:path>
+                                        </w14:gradFill>
+                                      </w14:textFill>
                                     </w:rPr>
                                   </w:pPr>
                                 </w:p>
@@ -336,12 +518,16 @@
               </mc:Choice>
               <mc:Fallback>
                 <w:pict>
-                  <v:group id="Groupe 453" o:spid="_x0000_s1026" style="position:absolute;left:0;text-align:left;margin-left:192.6pt;margin-top:0;width:243.8pt;height:11in;z-index:-251657216;mso-height-percent:1000;mso-position-horizontal:right;mso-position-horizontal-relative:page;mso-position-vertical:top;mso-position-vertical-relative:page;mso-height-percent:1000" coordsize="30964,100584" o:gfxdata="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">
-                    <v:rect id="Rectangle 459" o:spid="_x0000_s1027" alt="Light vertical" style="position:absolute;width:1385;height:100584;visibility:visible;mso-wrap-style:square;v-text-anchor:middle" o:gfxdata="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" fillcolor="#5b9bd5 [3208]" stroked="f" strokecolor="white" strokeweight="1pt">
+                  <v:group id="Groupe 453" o:spid="_x0000_s1026" style="position:absolute;left:0;text-align:left;margin-left:192.6pt;margin-top:0;width:243.8pt;height:11in;z-index:-251657216;mso-height-percent:1000;mso-position-horizontal:right;mso-position-horizontal-relative:page;mso-position-vertical:top;mso-position-vertical-relative:page;mso-height-percent:1000" coordsize="30964,100584" o:gfxdata="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">
+                    <v:rect id="Rectangle 459" o:spid="_x0000_s1027" alt="Light vertical" style="position:absolute;width:1385;height:100584;visibility:visible;mso-wrap-style:square;v-text-anchor:middle" o:gfxdata="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" fillcolor="yellow" stroked="f" strokecolor="white" strokeweight="1pt">
                       <v:fill r:id="rId9" o:title="" opacity="52428f" color2="white [3212]" o:opacity2="52428f" type="pattern"/>
                       <v:shadow color="#d8d8d8" offset="3pt,3pt"/>
                     </v:rect>
-                    <v:rect id="Rectangle 460" o:spid="_x0000_s1028" style="position:absolute;left:1246;width:29718;height:100584;visibility:visible;mso-wrap-style:square;v-text-anchor:top" o:gfxdata="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" fillcolor="#2e74b5 [2408]" stroked="f" strokecolor="#d8d8d8"/>
+                    <v:rect id="Rectangle 460" o:spid="_x0000_s1028" style="position:absolute;left:1246;width:29718;height:100584;visibility:visible;mso-wrap-style:square;v-text-anchor:top" o:gfxdata="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" fillcolor="#f6f8fc [180]" stroked="f" strokecolor="#d8d8d8">
+                      <v:fill color2="#2e74b5 [2408]" focusposition="1,1" focussize="" colors="0 #f6f8fc;0 #2e75b6;40010f #9dc3e6;54395f #9dc3e6;1 #2e75b6" focus="100%" type="gradientRadial">
+                        <o:fill v:ext="view" type="gradientCenter"/>
+                      </v:fill>
+                    </v:rect>
                     <v:rect id="Rectangle 9" o:spid="_x0000_s1029" style="position:absolute;top:67610;width:30895;height:28333;visibility:visible;mso-wrap-style:square;v-text-anchor:bottom" o:gfxdata="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" filled="f" stroked="f" strokecolor="white" strokeweight="1pt">
                       <v:fill opacity="52428f"/>
                       <v:shadow color="#d8d8d8" offset="3pt,3pt"/>
@@ -351,6 +537,44 @@
                             <w:sdtPr>
                               <w:rPr>
                                 <w:color w:val="FFFFFF" w:themeColor="background1"/>
+                                <w14:textFill>
+                                  <w14:gradFill>
+                                    <w14:gsLst>
+                                      <w14:gs w14:pos="61050">
+                                        <w14:srgbClr w14:val="B8CAE8">
+                                          <w14:alpha w14:val="11000"/>
+                                        </w14:srgbClr>
+                                      </w14:gs>
+                                      <w14:gs w14:pos="0">
+                                        <w14:schemeClr w14:val="accent1">
+                                          <w14:lumMod w14:val="5000"/>
+                                          <w14:lumOff w14:val="95000"/>
+                                        </w14:schemeClr>
+                                      </w14:gs>
+                                      <w14:gs w14:pos="37000">
+                                        <w14:schemeClr w14:val="accent1">
+                                          <w14:lumMod w14:val="45000"/>
+                                          <w14:lumOff w14:val="55000"/>
+                                        </w14:schemeClr>
+                                      </w14:gs>
+                                      <w14:gs w14:pos="83000">
+                                        <w14:schemeClr w14:val="accent1">
+                                          <w14:lumMod w14:val="45000"/>
+                                          <w14:lumOff w14:val="55000"/>
+                                        </w14:schemeClr>
+                                      </w14:gs>
+                                      <w14:gs w14:pos="100000">
+                                        <w14:schemeClr w14:val="accent1">
+                                          <w14:lumMod w14:val="30000"/>
+                                          <w14:lumOff w14:val="70000"/>
+                                        </w14:schemeClr>
+                                      </w14:gs>
+                                    </w14:gsLst>
+                                    <w14:path w14:path="rect">
+                                      <w14:fillToRect w14:l="100000" w14:t="100000" w14:r="0" w14:b="0"/>
+                                    </w14:path>
+                                  </w14:gradFill>
+                                </w14:textFill>
                               </w:rPr>
                               <w:alias w:val="Société"/>
                               <w:id w:val="-1661928963"/>
@@ -366,11 +590,87 @@
                                   <w:spacing w:line="360" w:lineRule="auto"/>
                                   <w:rPr>
                                     <w:color w:val="FFFFFF" w:themeColor="background1"/>
+                                    <w14:textFill>
+                                      <w14:gradFill>
+                                        <w14:gsLst>
+                                          <w14:gs w14:pos="61050">
+                                            <w14:srgbClr w14:val="B8CAE8">
+                                              <w14:alpha w14:val="11000"/>
+                                            </w14:srgbClr>
+                                          </w14:gs>
+                                          <w14:gs w14:pos="0">
+                                            <w14:schemeClr w14:val="accent1">
+                                              <w14:lumMod w14:val="5000"/>
+                                              <w14:lumOff w14:val="95000"/>
+                                            </w14:schemeClr>
+                                          </w14:gs>
+                                          <w14:gs w14:pos="37000">
+                                            <w14:schemeClr w14:val="accent1">
+                                              <w14:lumMod w14:val="45000"/>
+                                              <w14:lumOff w14:val="55000"/>
+                                            </w14:schemeClr>
+                                          </w14:gs>
+                                          <w14:gs w14:pos="83000">
+                                            <w14:schemeClr w14:val="accent1">
+                                              <w14:lumMod w14:val="45000"/>
+                                              <w14:lumOff w14:val="55000"/>
+                                            </w14:schemeClr>
+                                          </w14:gs>
+                                          <w14:gs w14:pos="100000">
+                                            <w14:schemeClr w14:val="accent1">
+                                              <w14:lumMod w14:val="30000"/>
+                                              <w14:lumOff w14:val="70000"/>
+                                            </w14:schemeClr>
+                                          </w14:gs>
+                                        </w14:gsLst>
+                                        <w14:path w14:path="rect">
+                                          <w14:fillToRect w14:l="100000" w14:t="100000" w14:r="0" w14:b="0"/>
+                                        </w14:path>
+                                      </w14:gradFill>
+                                    </w14:textFill>
                                   </w:rPr>
                                 </w:pPr>
                                 <w:r>
                                   <w:rPr>
                                     <w:color w:val="FFFFFF" w:themeColor="background1"/>
+                                    <w14:textFill>
+                                      <w14:gradFill>
+                                        <w14:gsLst>
+                                          <w14:gs w14:pos="61050">
+                                            <w14:srgbClr w14:val="B8CAE8">
+                                              <w14:alpha w14:val="11000"/>
+                                            </w14:srgbClr>
+                                          </w14:gs>
+                                          <w14:gs w14:pos="0">
+                                            <w14:schemeClr w14:val="accent1">
+                                              <w14:lumMod w14:val="5000"/>
+                                              <w14:lumOff w14:val="95000"/>
+                                            </w14:schemeClr>
+                                          </w14:gs>
+                                          <w14:gs w14:pos="37000">
+                                            <w14:schemeClr w14:val="accent1">
+                                              <w14:lumMod w14:val="45000"/>
+                                              <w14:lumOff w14:val="55000"/>
+                                            </w14:schemeClr>
+                                          </w14:gs>
+                                          <w14:gs w14:pos="83000">
+                                            <w14:schemeClr w14:val="accent1">
+                                              <w14:lumMod w14:val="45000"/>
+                                              <w14:lumOff w14:val="55000"/>
+                                            </w14:schemeClr>
+                                          </w14:gs>
+                                          <w14:gs w14:pos="100000">
+                                            <w14:schemeClr w14:val="accent1">
+                                              <w14:lumMod w14:val="30000"/>
+                                              <w14:lumOff w14:val="70000"/>
+                                            </w14:schemeClr>
+                                          </w14:gs>
+                                        </w14:gsLst>
+                                        <w14:path w14:path="rect">
+                                          <w14:fillToRect w14:l="100000" w14:t="100000" w14:r="0" w14:b="0"/>
+                                        </w14:path>
+                                      </w14:gradFill>
+                                    </w14:textFill>
                                   </w:rPr>
                                   <w:t xml:space="preserve">     </w:t>
                                 </w:r>
@@ -383,6 +683,44 @@
                               <w:spacing w:line="360" w:lineRule="auto"/>
                               <w:rPr>
                                 <w:color w:val="FFFFFF" w:themeColor="background1"/>
+                                <w14:textFill>
+                                  <w14:gradFill>
+                                    <w14:gsLst>
+                                      <w14:gs w14:pos="61050">
+                                        <w14:srgbClr w14:val="B8CAE8">
+                                          <w14:alpha w14:val="11000"/>
+                                        </w14:srgbClr>
+                                      </w14:gs>
+                                      <w14:gs w14:pos="0">
+                                        <w14:schemeClr w14:val="accent1">
+                                          <w14:lumMod w14:val="5000"/>
+                                          <w14:lumOff w14:val="95000"/>
+                                        </w14:schemeClr>
+                                      </w14:gs>
+                                      <w14:gs w14:pos="37000">
+                                        <w14:schemeClr w14:val="accent1">
+                                          <w14:lumMod w14:val="45000"/>
+                                          <w14:lumOff w14:val="55000"/>
+                                        </w14:schemeClr>
+                                      </w14:gs>
+                                      <w14:gs w14:pos="83000">
+                                        <w14:schemeClr w14:val="accent1">
+                                          <w14:lumMod w14:val="45000"/>
+                                          <w14:lumOff w14:val="55000"/>
+                                        </w14:schemeClr>
+                                      </w14:gs>
+                                      <w14:gs w14:pos="100000">
+                                        <w14:schemeClr w14:val="accent1">
+                                          <w14:lumMod w14:val="30000"/>
+                                          <w14:lumOff w14:val="70000"/>
+                                        </w14:schemeClr>
+                                      </w14:gs>
+                                    </w14:gsLst>
+                                    <w14:path w14:path="rect">
+                                      <w14:fillToRect w14:l="100000" w14:t="100000" w14:r="0" w14:b="0"/>
+                                    </w14:path>
+                                  </w14:gradFill>
+                                </w14:textFill>
                               </w:rPr>
                             </w:pPr>
                           </w:p>
@@ -1558,6 +1896,8 @@
             <w:br w:type="page"/>
           </w:r>
         </w:p>
+        <w:bookmarkStart w:id="0" w:name="_GoBack" w:displacedByCustomXml="next"/>
+        <w:bookmarkEnd w:id="0" w:displacedByCustomXml="next"/>
       </w:sdtContent>
     </w:sdt>
     <w:p>
@@ -2508,7 +2848,7 @@
         <w:pStyle w:val="Titre1"/>
         <w:jc w:val="both"/>
       </w:pPr>
-      <w:bookmarkStart w:id="0" w:name="_Toc10707553"/>
+      <w:bookmarkStart w:id="1" w:name="_Toc10707553"/>
     </w:p>
     <w:p>
       <w:pPr>
@@ -2521,12 +2861,12 @@
         <w:pStyle w:val="Titre1"/>
         <w:jc w:val="both"/>
       </w:pPr>
-      <w:bookmarkStart w:id="1" w:name="_Toc12668491"/>
+      <w:bookmarkStart w:id="2" w:name="_Toc12668491"/>
       <w:r>
         <w:t>Contexte</w:t>
       </w:r>
-      <w:bookmarkEnd w:id="0"/>
       <w:bookmarkEnd w:id="1"/>
+      <w:bookmarkEnd w:id="2"/>
       <w:r>
         <w:t> </w:t>
       </w:r>
@@ -3097,14 +3437,14 @@
         <w:pStyle w:val="Titre1"/>
         <w:jc w:val="both"/>
       </w:pPr>
-      <w:bookmarkStart w:id="2" w:name="_Toc10707554"/>
+      <w:bookmarkStart w:id="3" w:name="_Toc10707554"/>
     </w:p>
     <w:p>
       <w:pPr>
         <w:pStyle w:val="Titre1"/>
         <w:jc w:val="both"/>
       </w:pPr>
-      <w:bookmarkStart w:id="3" w:name="_Toc12668492"/>
+      <w:bookmarkStart w:id="4" w:name="_Toc12668492"/>
       <w:r>
         <w:t xml:space="preserve">Besoins Exprimés par </w:t>
       </w:r>
@@ -3112,8 +3452,8 @@
       <w:r>
         <w:t>ClicMed</w:t>
       </w:r>
-      <w:bookmarkEnd w:id="2"/>
       <w:bookmarkEnd w:id="3"/>
+      <w:bookmarkEnd w:id="4"/>
       <w:proofErr w:type="spellEnd"/>
     </w:p>
     <w:p>
@@ -3394,13 +3734,13 @@
         <w:pStyle w:val="Titre1"/>
         <w:jc w:val="both"/>
       </w:pPr>
-      <w:bookmarkStart w:id="4" w:name="_Toc10707555"/>
-      <w:bookmarkStart w:id="5" w:name="_Toc12668493"/>
+      <w:bookmarkStart w:id="5" w:name="_Toc10707555"/>
+      <w:bookmarkStart w:id="6" w:name="_Toc12668493"/>
       <w:r>
         <w:t>Outils de communication</w:t>
       </w:r>
-      <w:bookmarkEnd w:id="4"/>
       <w:bookmarkEnd w:id="5"/>
+      <w:bookmarkEnd w:id="6"/>
       <w:r>
         <w:t> </w:t>
       </w:r>
@@ -3841,13 +4181,13 @@
         <w:pStyle w:val="Titre1"/>
         <w:jc w:val="both"/>
       </w:pPr>
-      <w:bookmarkStart w:id="6" w:name="_Toc10707556"/>
-      <w:bookmarkStart w:id="7" w:name="_Toc12668494"/>
+      <w:bookmarkStart w:id="7" w:name="_Toc10707556"/>
+      <w:bookmarkStart w:id="8" w:name="_Toc12668494"/>
       <w:r>
         <w:t>Outil collaboratif</w:t>
       </w:r>
-      <w:bookmarkEnd w:id="6"/>
       <w:bookmarkEnd w:id="7"/>
+      <w:bookmarkEnd w:id="8"/>
       <w:r>
         <w:t> </w:t>
       </w:r>
@@ -4047,13 +4387,13 @@
         <w:pStyle w:val="Titre1"/>
         <w:jc w:val="both"/>
       </w:pPr>
-      <w:bookmarkStart w:id="8" w:name="_Toc10707557"/>
-      <w:bookmarkStart w:id="9" w:name="_Toc12668495"/>
+      <w:bookmarkStart w:id="9" w:name="_Toc10707557"/>
+      <w:bookmarkStart w:id="10" w:name="_Toc12668495"/>
       <w:r>
         <w:t>Le projet</w:t>
       </w:r>
-      <w:bookmarkEnd w:id="8"/>
       <w:bookmarkEnd w:id="9"/>
+      <w:bookmarkEnd w:id="10"/>
       <w:r>
         <w:t xml:space="preserve"> </w:t>
       </w:r>
@@ -4181,8 +4521,8 @@
       <w:pPr>
         <w:pStyle w:val="Titre1"/>
       </w:pPr>
-      <w:bookmarkStart w:id="10" w:name="_Toc10707558"/>
-      <w:bookmarkStart w:id="11" w:name="_Toc12668496"/>
+      <w:bookmarkStart w:id="11" w:name="_Toc10707558"/>
+      <w:bookmarkStart w:id="12" w:name="_Toc12668496"/>
     </w:p>
     <w:p>
       <w:pPr>
@@ -4197,8 +4537,8 @@
       <w:r>
         <w:t>sauvegarde</w:t>
       </w:r>
-      <w:bookmarkEnd w:id="10"/>
       <w:bookmarkEnd w:id="11"/>
+      <w:bookmarkEnd w:id="12"/>
       <w:r>
         <w:t xml:space="preserve"> </w:t>
       </w:r>
@@ -4387,13 +4727,13 @@
       <w:r>
         <w:t xml:space="preserve"> </w:t>
       </w:r>
-      <w:bookmarkStart w:id="12" w:name="_Toc10707559"/>
-      <w:bookmarkStart w:id="13" w:name="_Toc12668497"/>
+      <w:bookmarkStart w:id="13" w:name="_Toc10707559"/>
+      <w:bookmarkStart w:id="14" w:name="_Toc12668497"/>
       <w:r>
         <w:t>Gestion des utilisateurs</w:t>
       </w:r>
-      <w:bookmarkEnd w:id="12"/>
       <w:bookmarkEnd w:id="13"/>
+      <w:bookmarkEnd w:id="14"/>
       <w:r>
         <w:br/>
       </w:r>
@@ -4609,13 +4949,13 @@
       <w:pPr>
         <w:pStyle w:val="Titre1"/>
       </w:pPr>
-      <w:bookmarkStart w:id="14" w:name="_Toc10707560"/>
-      <w:bookmarkStart w:id="15" w:name="_Toc12668498"/>
+      <w:bookmarkStart w:id="15" w:name="_Toc10707560"/>
+      <w:bookmarkStart w:id="16" w:name="_Toc12668498"/>
       <w:r>
         <w:t>Boite à outils</w:t>
       </w:r>
-      <w:bookmarkEnd w:id="14"/>
       <w:bookmarkEnd w:id="15"/>
+      <w:bookmarkEnd w:id="16"/>
     </w:p>
     <w:p/>
     <w:p/>
@@ -4952,11 +5292,11 @@
         <w:pStyle w:val="Titre1"/>
         <w:jc w:val="both"/>
       </w:pPr>
-      <w:bookmarkStart w:id="16" w:name="_Toc12668499"/>
+      <w:bookmarkStart w:id="17" w:name="_Toc12668499"/>
       <w:r>
         <w:t>Résultat</w:t>
       </w:r>
-      <w:bookmarkEnd w:id="16"/>
+      <w:bookmarkEnd w:id="17"/>
     </w:p>
     <w:p>
       <w:pPr>
@@ -5542,8 +5882,6 @@
         </w:rPr>
         <w:t>La fenêtre des User managements apparait :</w:t>
       </w:r>
-      <w:bookmarkStart w:id="17" w:name="_GoBack"/>
-      <w:bookmarkEnd w:id="17"/>
     </w:p>
     <w:p>
       <w:pPr>
@@ -5889,6 +6227,7 @@
         <w:docPartUnique/>
       </w:docPartObj>
     </w:sdtPr>
+    <w:sdtEndPr/>
     <w:sdtContent>
       <w:p>
         <w:pPr>
@@ -7636,7 +7975,7 @@
 </file>
 
 <file path=customXml/itemProps1.xml><?xml version="1.0" encoding="utf-8"?>
-<ds:datastoreItem xmlns:ds="http://schemas.openxmlformats.org/officeDocument/2006/customXml" ds:itemID="{E589B138-3ED7-423B-8204-91D2E5A34B9F}">
+<ds:datastoreItem xmlns:ds="http://schemas.openxmlformats.org/officeDocument/2006/customXml" ds:itemID="{49579BEB-EB12-4326-BE74-07B6FF0882A3}">
   <ds:schemaRefs>
     <ds:schemaRef ds:uri="http://schemas.openxmlformats.org/officeDocument/2006/bibliography"/>
   </ds:schemaRefs>

</xml_diff>